<commit_message>
Tau.docx has been committed
</commit_message>
<xml_diff>
--- a/Tau.docx
+++ b/Tau.docx
@@ -3,9 +3,617 @@
 <w:document xmlns:wpc="http://schemas.microsoft.com/office/word/2010/wordprocessingCanvas" xmlns:cx="http://schemas.microsoft.com/office/drawing/2014/chartex" xmlns:cx1="http://schemas.microsoft.com/office/drawing/2015/9/8/chartex" xmlns:cx2="http://schemas.microsoft.com/office/drawing/2015/10/21/chartex" xmlns:cx3="http://schemas.microsoft.com/office/drawing/2016/5/9/chartex" xmlns:cx4="http://schemas.microsoft.com/office/drawing/2016/5/10/chartex" xmlns:cx5="http://schemas.microsoft.com/office/drawing/2016/5/11/chartex" xmlns:cx6="http://schemas.microsoft.com/office/drawing/2016/5/12/chartex" xmlns:cx7="http://schemas.microsoft.com/office/drawing/2016/5/13/chartex" xmlns:cx8="http://schemas.microsoft.com/office/drawing/2016/5/14/chartex" xmlns:mc="http://schemas.openxmlformats.org/markup-compatibility/2006" xmlns:aink="http://schemas.microsoft.com/office/drawing/2016/ink" xmlns:am3d="http://schemas.microsoft.com/office/drawing/2017/model3d" xmlns:o="urn:schemas-microsoft-com:office:office" xmlns:r="http://schemas.openxmlformats.org/officeDocument/2006/relationships" xmlns:m="http://schemas.openxmlformats.org/officeDocument/2006/math" xmlns:v="urn:schemas-microsoft-com:vml" xmlns:wp14="http://schemas.microsoft.com/office/word/2010/wordprocessingDrawing" xmlns:wp="http://schemas.openxmlformats.org/drawingml/2006/wordprocessingDrawing" xmlns:w10="urn:schemas-microsoft-com:office:word" xmlns:w="http://schemas.openxmlformats.org/wordprocessingml/2006/main" xmlns:w14="http://schemas.microsoft.com/office/word/2010/wordml" xmlns:w15="http://schemas.microsoft.com/office/word/2012/wordml" xmlns:w16cid="http://schemas.microsoft.com/office/word/2016/wordml/cid" xmlns:w16se="http://schemas.microsoft.com/office/word/2015/wordml/symex" xmlns:wpg="http://schemas.microsoft.com/office/word/2010/wordprocessingGroup" xmlns:wpi="http://schemas.microsoft.com/office/word/2010/wordprocessingInk" xmlns:wne="http://schemas.microsoft.com/office/word/2006/wordml" xmlns:wps="http://schemas.microsoft.com/office/word/2010/wordprocessingShape" mc:Ignorable="w14 w15 w16se w16cid wp14">
   <w:body>
     <w:p>
+      <w:pPr>
+        <w:pStyle w:val="NormalWeb"/>
+        <w:spacing w:before="0" w:beforeAutospacing="0" w:after="0" w:afterAutospacing="0"/>
+        <w:rPr>
+          <w:rFonts w:ascii="Calibri" w:hAnsi="Calibri" w:cs="Calibri"/>
+          <w:sz w:val="22"/>
+          <w:szCs w:val="22"/>
+        </w:rPr>
+      </w:pPr>
+      <w:r>
+        <w:rPr>
+          <w:rFonts w:ascii="Calibri" w:hAnsi="Calibri" w:cs="Calibri"/>
+          <w:sz w:val="22"/>
+          <w:szCs w:val="22"/>
+        </w:rPr>
+        <w:t>Tau</w:t>
+      </w:r>
+    </w:p>
+    <w:p>
+      <w:pPr>
+        <w:pStyle w:val="NormalWeb"/>
+        <w:spacing w:before="0" w:beforeAutospacing="0" w:after="0" w:afterAutospacing="0"/>
+        <w:rPr>
+          <w:rFonts w:ascii="Calibri" w:hAnsi="Calibri" w:cs="Calibri"/>
+          <w:sz w:val="22"/>
+          <w:szCs w:val="22"/>
+        </w:rPr>
+      </w:pPr>
+    </w:p>
+    <w:p>
+      <w:pPr>
+        <w:pStyle w:val="NormalWeb"/>
+        <w:spacing w:before="0" w:beforeAutospacing="0" w:after="0" w:afterAutospacing="0"/>
+        <w:rPr>
+          <w:rFonts w:ascii="Calibri" w:hAnsi="Calibri" w:cs="Calibri"/>
+          <w:sz w:val="22"/>
+          <w:szCs w:val="22"/>
+        </w:rPr>
+      </w:pPr>
+      <w:r>
+        <w:rPr>
+          <w:rFonts w:ascii="Calibri" w:hAnsi="Calibri" w:cs="Calibri"/>
+          <w:sz w:val="22"/>
+          <w:szCs w:val="22"/>
+        </w:rPr>
+        <w:t xml:space="preserve">BAC sensor on smartwatch? </w:t>
+      </w:r>
+    </w:p>
+    <w:p>
+      <w:pPr>
+        <w:pStyle w:val="NormalWeb"/>
+        <w:spacing w:before="0" w:beforeAutospacing="0" w:after="0" w:afterAutospacing="0"/>
+        <w:rPr>
+          <w:rFonts w:ascii="Calibri" w:hAnsi="Calibri" w:cs="Calibri"/>
+          <w:sz w:val="22"/>
+          <w:szCs w:val="22"/>
+        </w:rPr>
+      </w:pPr>
+      <w:r>
+        <w:rPr>
+          <w:rFonts w:ascii="Calibri" w:hAnsi="Calibri" w:cs="Calibri"/>
+          <w:sz w:val="22"/>
+          <w:szCs w:val="22"/>
+        </w:rPr>
+        <w:t> </w:t>
+      </w:r>
+    </w:p>
+    <w:p>
+      <w:pPr>
+        <w:pStyle w:val="NormalWeb"/>
+        <w:spacing w:before="0" w:beforeAutospacing="0" w:after="0" w:afterAutospacing="0"/>
+        <w:rPr>
+          <w:rFonts w:ascii="Calibri" w:hAnsi="Calibri" w:cs="Calibri"/>
+          <w:sz w:val="22"/>
+          <w:szCs w:val="22"/>
+        </w:rPr>
+      </w:pPr>
+      <w:r>
+        <w:rPr>
+          <w:rFonts w:ascii="Calibri" w:hAnsi="Calibri" w:cs="Calibri"/>
+          <w:sz w:val="22"/>
+          <w:szCs w:val="22"/>
+        </w:rPr>
+        <w:t xml:space="preserve">distance traveled, </w:t>
+      </w:r>
+    </w:p>
+    <w:p>
+      <w:pPr>
+        <w:pStyle w:val="NormalWeb"/>
+        <w:spacing w:before="0" w:beforeAutospacing="0" w:after="0" w:afterAutospacing="0"/>
+        <w:rPr>
+          <w:rFonts w:ascii="Calibri" w:hAnsi="Calibri" w:cs="Calibri"/>
+          <w:sz w:val="22"/>
+          <w:szCs w:val="22"/>
+        </w:rPr>
+      </w:pPr>
+      <w:r>
+        <w:rPr>
+          <w:rFonts w:ascii="Calibri" w:hAnsi="Calibri" w:cs="Calibri"/>
+          <w:sz w:val="22"/>
+          <w:szCs w:val="22"/>
+        </w:rPr>
+        <w:t> </w:t>
+      </w:r>
+    </w:p>
+    <w:p>
+      <w:pPr>
+        <w:pStyle w:val="NormalWeb"/>
+        <w:spacing w:before="0" w:beforeAutospacing="0" w:after="0" w:afterAutospacing="0"/>
+        <w:rPr>
+          <w:rFonts w:ascii="Calibri" w:hAnsi="Calibri" w:cs="Calibri"/>
+          <w:sz w:val="22"/>
+          <w:szCs w:val="22"/>
+        </w:rPr>
+      </w:pPr>
+      <w:r>
+        <w:rPr>
+          <w:rFonts w:ascii="Calibri" w:hAnsi="Calibri" w:cs="Calibri"/>
+          <w:sz w:val="22"/>
+          <w:szCs w:val="22"/>
+        </w:rPr>
+        <w:t>sleep?</w:t>
+      </w:r>
+    </w:p>
+    <w:p>
+      <w:pPr>
+        <w:pStyle w:val="NormalWeb"/>
+        <w:spacing w:before="0" w:beforeAutospacing="0" w:after="0" w:afterAutospacing="0"/>
+        <w:rPr>
+          <w:rFonts w:ascii="Calibri" w:hAnsi="Calibri" w:cs="Calibri"/>
+          <w:sz w:val="22"/>
+          <w:szCs w:val="22"/>
+        </w:rPr>
+      </w:pPr>
+      <w:r>
+        <w:rPr>
+          <w:rFonts w:ascii="Calibri" w:hAnsi="Calibri" w:cs="Calibri"/>
+          <w:sz w:val="22"/>
+          <w:szCs w:val="22"/>
+        </w:rPr>
+        <w:t> </w:t>
+      </w:r>
+    </w:p>
+    <w:p>
+      <w:pPr>
+        <w:pStyle w:val="NormalWeb"/>
+        <w:spacing w:before="0" w:beforeAutospacing="0" w:after="0" w:afterAutospacing="0"/>
+        <w:rPr>
+          <w:rFonts w:ascii="Calibri" w:hAnsi="Calibri" w:cs="Calibri"/>
+          <w:sz w:val="22"/>
+          <w:szCs w:val="22"/>
+        </w:rPr>
+      </w:pPr>
+      <w:r>
+        <w:rPr>
+          <w:rFonts w:ascii="Calibri" w:hAnsi="Calibri" w:cs="Calibri"/>
+          <w:sz w:val="22"/>
+          <w:szCs w:val="22"/>
+        </w:rPr>
+        <w:t>time, time zones</w:t>
+      </w:r>
+    </w:p>
+    <w:p>
+      <w:pPr>
+        <w:pStyle w:val="NormalWeb"/>
+        <w:spacing w:before="0" w:beforeAutospacing="0" w:after="0" w:afterAutospacing="0"/>
+        <w:rPr>
+          <w:rFonts w:ascii="Calibri" w:hAnsi="Calibri" w:cs="Calibri"/>
+          <w:sz w:val="22"/>
+          <w:szCs w:val="22"/>
+        </w:rPr>
+      </w:pPr>
+      <w:r>
+        <w:rPr>
+          <w:rFonts w:ascii="Calibri" w:hAnsi="Calibri" w:cs="Calibri"/>
+          <w:sz w:val="22"/>
+          <w:szCs w:val="22"/>
+        </w:rPr>
+        <w:t> </w:t>
+      </w:r>
+    </w:p>
+    <w:p>
+      <w:pPr>
+        <w:pStyle w:val="NormalWeb"/>
+        <w:spacing w:before="0" w:beforeAutospacing="0" w:after="0" w:afterAutospacing="0"/>
+        <w:rPr>
+          <w:rFonts w:ascii="Calibri" w:hAnsi="Calibri" w:cs="Calibri"/>
+          <w:sz w:val="22"/>
+          <w:szCs w:val="22"/>
+        </w:rPr>
+      </w:pPr>
+      <w:r>
+        <w:rPr>
+          <w:rFonts w:ascii="Calibri" w:hAnsi="Calibri" w:cs="Calibri"/>
+          <w:sz w:val="22"/>
+          <w:szCs w:val="22"/>
+        </w:rPr>
+        <w:t xml:space="preserve">stopwatch? timer, </w:t>
+      </w:r>
+    </w:p>
+    <w:p>
+      <w:pPr>
+        <w:pStyle w:val="NormalWeb"/>
+        <w:spacing w:before="0" w:beforeAutospacing="0" w:after="0" w:afterAutospacing="0"/>
+        <w:rPr>
+          <w:rFonts w:ascii="Calibri" w:hAnsi="Calibri" w:cs="Calibri"/>
+          <w:sz w:val="22"/>
+          <w:szCs w:val="22"/>
+        </w:rPr>
+      </w:pPr>
+      <w:r>
+        <w:rPr>
+          <w:rFonts w:ascii="Calibri" w:hAnsi="Calibri" w:cs="Calibri"/>
+          <w:sz w:val="22"/>
+          <w:szCs w:val="22"/>
+        </w:rPr>
+        <w:t> </w:t>
+      </w:r>
+    </w:p>
+    <w:p>
+      <w:pPr>
+        <w:pStyle w:val="NormalWeb"/>
+        <w:spacing w:before="0" w:beforeAutospacing="0" w:after="0" w:afterAutospacing="0"/>
+        <w:rPr>
+          <w:rFonts w:ascii="Calibri" w:hAnsi="Calibri" w:cs="Calibri"/>
+          <w:sz w:val="22"/>
+          <w:szCs w:val="22"/>
+        </w:rPr>
+      </w:pPr>
+      <w:r>
+        <w:rPr>
+          <w:rFonts w:ascii="Calibri" w:hAnsi="Calibri" w:cs="Calibri"/>
+          <w:sz w:val="22"/>
+          <w:szCs w:val="22"/>
+        </w:rPr>
+        <w:t xml:space="preserve">temperature of current room, and skin or something? </w:t>
+      </w:r>
+    </w:p>
+    <w:p>
+      <w:pPr>
+        <w:pStyle w:val="NormalWeb"/>
+        <w:spacing w:before="0" w:beforeAutospacing="0" w:after="0" w:afterAutospacing="0"/>
+        <w:rPr>
+          <w:rFonts w:ascii="Calibri" w:hAnsi="Calibri" w:cs="Calibri"/>
+          <w:sz w:val="22"/>
+          <w:szCs w:val="22"/>
+        </w:rPr>
+      </w:pPr>
+      <w:r>
+        <w:rPr>
+          <w:rFonts w:ascii="Calibri" w:hAnsi="Calibri" w:cs="Calibri"/>
+          <w:sz w:val="22"/>
+          <w:szCs w:val="22"/>
+        </w:rPr>
+        <w:t> </w:t>
+      </w:r>
+    </w:p>
+    <w:p>
+      <w:pPr>
+        <w:pStyle w:val="NormalWeb"/>
+        <w:spacing w:before="0" w:beforeAutospacing="0" w:after="0" w:afterAutospacing="0"/>
+        <w:rPr>
+          <w:rFonts w:ascii="Calibri" w:hAnsi="Calibri" w:cs="Calibri"/>
+          <w:sz w:val="22"/>
+          <w:szCs w:val="22"/>
+        </w:rPr>
+      </w:pPr>
+      <w:r>
+        <w:rPr>
+          <w:rFonts w:ascii="Calibri" w:hAnsi="Calibri" w:cs="Calibri"/>
+          <w:sz w:val="22"/>
+          <w:szCs w:val="22"/>
+        </w:rPr>
+        <w:t xml:space="preserve">Play music, </w:t>
+      </w:r>
+    </w:p>
+    <w:p>
+      <w:pPr>
+        <w:pStyle w:val="NormalWeb"/>
+        <w:spacing w:before="0" w:beforeAutospacing="0" w:after="0" w:afterAutospacing="0"/>
+        <w:rPr>
+          <w:rFonts w:ascii="Calibri" w:hAnsi="Calibri" w:cs="Calibri"/>
+          <w:sz w:val="22"/>
+          <w:szCs w:val="22"/>
+        </w:rPr>
+      </w:pPr>
+      <w:r>
+        <w:rPr>
+          <w:rFonts w:ascii="Calibri" w:hAnsi="Calibri" w:cs="Calibri"/>
+          <w:sz w:val="22"/>
+          <w:szCs w:val="22"/>
+        </w:rPr>
+        <w:t> </w:t>
+      </w:r>
+    </w:p>
+    <w:p>
+      <w:pPr>
+        <w:pStyle w:val="NormalWeb"/>
+        <w:spacing w:before="0" w:beforeAutospacing="0" w:after="0" w:afterAutospacing="0"/>
+        <w:rPr>
+          <w:rFonts w:ascii="Calibri" w:hAnsi="Calibri" w:cs="Calibri"/>
+          <w:sz w:val="22"/>
+          <w:szCs w:val="22"/>
+        </w:rPr>
+      </w:pPr>
+      <w:r>
+        <w:rPr>
+          <w:rFonts w:ascii="Calibri" w:hAnsi="Calibri" w:cs="Calibri"/>
+          <w:sz w:val="22"/>
+          <w:szCs w:val="22"/>
+        </w:rPr>
+        <w:t xml:space="preserve">Make it waterproof! </w:t>
+      </w:r>
+    </w:p>
+    <w:p>
+      <w:pPr>
+        <w:pStyle w:val="NormalWeb"/>
+        <w:spacing w:before="0" w:beforeAutospacing="0" w:after="0" w:afterAutospacing="0"/>
+        <w:rPr>
+          <w:rFonts w:ascii="Calibri" w:hAnsi="Calibri" w:cs="Calibri"/>
+          <w:sz w:val="22"/>
+          <w:szCs w:val="22"/>
+        </w:rPr>
+      </w:pPr>
+      <w:r>
+        <w:rPr>
+          <w:rFonts w:ascii="Calibri" w:hAnsi="Calibri" w:cs="Calibri"/>
+          <w:sz w:val="22"/>
+          <w:szCs w:val="22"/>
+        </w:rPr>
+        <w:t> </w:t>
+      </w:r>
+    </w:p>
+    <w:p>
+      <w:pPr>
+        <w:pStyle w:val="NormalWeb"/>
+        <w:spacing w:before="0" w:beforeAutospacing="0" w:after="0" w:afterAutospacing="0"/>
+        <w:rPr>
+          <w:rFonts w:ascii="Calibri" w:hAnsi="Calibri" w:cs="Calibri"/>
+          <w:sz w:val="22"/>
+          <w:szCs w:val="22"/>
+        </w:rPr>
+      </w:pPr>
+      <w:r>
+        <w:rPr>
+          <w:rFonts w:ascii="Calibri" w:hAnsi="Calibri" w:cs="Calibri"/>
+          <w:sz w:val="22"/>
+          <w:szCs w:val="22"/>
+        </w:rPr>
+        <w:t>Battery life!</w:t>
+      </w:r>
+    </w:p>
+    <w:p>
+      <w:pPr>
+        <w:pStyle w:val="NormalWeb"/>
+        <w:spacing w:before="0" w:beforeAutospacing="0" w:after="0" w:afterAutospacing="0"/>
+        <w:rPr>
+          <w:rFonts w:ascii="Calibri" w:hAnsi="Calibri" w:cs="Calibri"/>
+          <w:sz w:val="22"/>
+          <w:szCs w:val="22"/>
+        </w:rPr>
+      </w:pPr>
+      <w:r>
+        <w:rPr>
+          <w:rFonts w:ascii="Calibri" w:hAnsi="Calibri" w:cs="Calibri"/>
+          <w:sz w:val="22"/>
+          <w:szCs w:val="22"/>
+        </w:rPr>
+        <w:t> </w:t>
+      </w:r>
+    </w:p>
+    <w:p>
+      <w:pPr>
+        <w:pStyle w:val="NormalWeb"/>
+        <w:spacing w:before="0" w:beforeAutospacing="0" w:after="0" w:afterAutospacing="0"/>
+        <w:rPr>
+          <w:rFonts w:ascii="Calibri" w:hAnsi="Calibri" w:cs="Calibri"/>
+          <w:sz w:val="22"/>
+          <w:szCs w:val="22"/>
+        </w:rPr>
+      </w:pPr>
+      <w:r>
+        <w:rPr>
+          <w:rFonts w:ascii="Calibri" w:hAnsi="Calibri" w:cs="Calibri"/>
+          <w:sz w:val="22"/>
+          <w:szCs w:val="22"/>
+        </w:rPr>
+        <w:t>Play tones</w:t>
+      </w:r>
+    </w:p>
+    <w:p>
+      <w:pPr>
+        <w:pStyle w:val="NormalWeb"/>
+        <w:spacing w:before="0" w:beforeAutospacing="0" w:after="0" w:afterAutospacing="0"/>
+        <w:rPr>
+          <w:rFonts w:ascii="Calibri" w:hAnsi="Calibri" w:cs="Calibri"/>
+          <w:sz w:val="22"/>
+          <w:szCs w:val="22"/>
+        </w:rPr>
+      </w:pPr>
+    </w:p>
+    <w:p>
+      <w:pPr>
+        <w:pStyle w:val="NormalWeb"/>
+        <w:spacing w:before="0" w:beforeAutospacing="0" w:after="0" w:afterAutospacing="0"/>
+        <w:rPr>
+          <w:rFonts w:ascii="Calibri" w:hAnsi="Calibri" w:cs="Calibri"/>
+          <w:sz w:val="22"/>
+          <w:szCs w:val="22"/>
+        </w:rPr>
+      </w:pPr>
+      <w:r>
+        <w:rPr>
+          <w:rFonts w:ascii="Calibri" w:hAnsi="Calibri" w:cs="Calibri"/>
+          <w:sz w:val="22"/>
+          <w:szCs w:val="22"/>
+        </w:rPr>
+        <w:t xml:space="preserve">MP3 </w:t>
+      </w:r>
+    </w:p>
+    <w:p>
+      <w:pPr>
+        <w:pStyle w:val="NormalWeb"/>
+        <w:spacing w:before="0" w:beforeAutospacing="0" w:after="0" w:afterAutospacing="0"/>
+        <w:rPr>
+          <w:rFonts w:ascii="Calibri" w:hAnsi="Calibri" w:cs="Calibri"/>
+          <w:sz w:val="22"/>
+          <w:szCs w:val="22"/>
+        </w:rPr>
+      </w:pPr>
+    </w:p>
+    <w:p>
+      <w:pPr>
+        <w:pStyle w:val="NormalWeb"/>
+        <w:spacing w:before="0" w:beforeAutospacing="0" w:after="0" w:afterAutospacing="0"/>
+        <w:rPr>
+          <w:rFonts w:ascii="Calibri" w:hAnsi="Calibri" w:cs="Calibri"/>
+          <w:sz w:val="22"/>
+          <w:szCs w:val="22"/>
+        </w:rPr>
+      </w:pPr>
+      <w:r>
+        <w:rPr>
+          <w:rFonts w:ascii="Calibri" w:hAnsi="Calibri" w:cs="Calibri"/>
+          <w:sz w:val="22"/>
+          <w:szCs w:val="22"/>
+        </w:rPr>
+        <w:t>BL</w:t>
+      </w:r>
+      <w:r>
+        <w:rPr>
+          <w:rFonts w:ascii="Calibri" w:hAnsi="Calibri" w:cs="Calibri"/>
+          <w:sz w:val="22"/>
+          <w:szCs w:val="22"/>
+        </w:rPr>
+        <w:t>E</w:t>
+      </w:r>
+    </w:p>
+    <w:p>
+      <w:pPr>
+        <w:pStyle w:val="NormalWeb"/>
+        <w:spacing w:before="0" w:beforeAutospacing="0" w:after="0" w:afterAutospacing="0"/>
+        <w:rPr>
+          <w:rFonts w:ascii="Calibri" w:hAnsi="Calibri" w:cs="Calibri"/>
+          <w:sz w:val="22"/>
+          <w:szCs w:val="22"/>
+        </w:rPr>
+      </w:pPr>
+    </w:p>
+    <w:p>
+      <w:pPr>
+        <w:pStyle w:val="NormalWeb"/>
+        <w:spacing w:before="0" w:beforeAutospacing="0" w:after="0" w:afterAutospacing="0"/>
+        <w:rPr>
+          <w:rFonts w:ascii="Calibri" w:hAnsi="Calibri" w:cs="Calibri"/>
+          <w:sz w:val="22"/>
+          <w:szCs w:val="22"/>
+        </w:rPr>
+      </w:pPr>
+      <w:r>
+        <w:rPr>
+          <w:rFonts w:ascii="Calibri" w:hAnsi="Calibri" w:cs="Calibri"/>
+          <w:sz w:val="22"/>
+          <w:szCs w:val="22"/>
+        </w:rPr>
+        <w:t>Audio streaming</w:t>
+      </w:r>
+    </w:p>
+    <w:p>
+      <w:pPr>
+        <w:pStyle w:val="NormalWeb"/>
+        <w:spacing w:before="0" w:beforeAutospacing="0" w:after="0" w:afterAutospacing="0"/>
+        <w:rPr>
+          <w:rFonts w:ascii="Calibri" w:hAnsi="Calibri" w:cs="Calibri"/>
+          <w:sz w:val="22"/>
+          <w:szCs w:val="22"/>
+        </w:rPr>
+      </w:pPr>
+    </w:p>
+    <w:p>
+      <w:pPr>
+        <w:pStyle w:val="NormalWeb"/>
+        <w:spacing w:before="0" w:beforeAutospacing="0" w:after="0" w:afterAutospacing="0"/>
+        <w:rPr>
+          <w:rFonts w:ascii="Calibri" w:hAnsi="Calibri" w:cs="Calibri"/>
+          <w:sz w:val="22"/>
+          <w:szCs w:val="22"/>
+        </w:rPr>
+      </w:pPr>
+      <w:r>
+        <w:rPr>
+          <w:rFonts w:ascii="Calibri" w:hAnsi="Calibri" w:cs="Calibri"/>
+          <w:sz w:val="22"/>
+          <w:szCs w:val="22"/>
+        </w:rPr>
+        <w:t>Ambient light</w:t>
+      </w:r>
+    </w:p>
+    <w:p>
+      <w:pPr>
+        <w:pStyle w:val="NormalWeb"/>
+        <w:spacing w:before="0" w:beforeAutospacing="0" w:after="0" w:afterAutospacing="0"/>
+        <w:rPr>
+          <w:rFonts w:ascii="Calibri" w:hAnsi="Calibri" w:cs="Calibri"/>
+          <w:sz w:val="22"/>
+          <w:szCs w:val="22"/>
+        </w:rPr>
+      </w:pPr>
+    </w:p>
+    <w:p>
+      <w:pPr>
+        <w:pStyle w:val="NormalWeb"/>
+        <w:spacing w:before="0" w:beforeAutospacing="0" w:after="0" w:afterAutospacing="0"/>
+        <w:rPr>
+          <w:rFonts w:ascii="Calibri" w:hAnsi="Calibri" w:cs="Calibri"/>
+          <w:sz w:val="22"/>
+          <w:szCs w:val="22"/>
+        </w:rPr>
+      </w:pPr>
+      <w:r>
+        <w:rPr>
+          <w:rFonts w:ascii="Calibri" w:hAnsi="Calibri" w:cs="Calibri"/>
+          <w:sz w:val="22"/>
+          <w:szCs w:val="22"/>
+        </w:rPr>
+        <w:t>Humidity</w:t>
+      </w:r>
+    </w:p>
+    <w:p>
+      <w:pPr>
+        <w:pStyle w:val="NormalWeb"/>
+        <w:spacing w:before="0" w:beforeAutospacing="0" w:after="0" w:afterAutospacing="0"/>
+        <w:rPr>
+          <w:rFonts w:ascii="Calibri" w:hAnsi="Calibri" w:cs="Calibri"/>
+          <w:sz w:val="22"/>
+          <w:szCs w:val="22"/>
+        </w:rPr>
+      </w:pPr>
       <w:bookmarkStart w:id="0" w:name="_GoBack"/>
       <w:bookmarkEnd w:id="0"/>
     </w:p>
+    <w:p>
+      <w:pPr>
+        <w:pStyle w:val="NormalWeb"/>
+        <w:spacing w:before="0" w:beforeAutospacing="0" w:after="0" w:afterAutospacing="0"/>
+        <w:rPr>
+          <w:rFonts w:ascii="Calibri" w:hAnsi="Calibri" w:cs="Calibri"/>
+          <w:sz w:val="22"/>
+          <w:szCs w:val="22"/>
+        </w:rPr>
+      </w:pPr>
+      <w:r>
+        <w:rPr>
+          <w:rFonts w:ascii="Calibri" w:hAnsi="Calibri" w:cs="Calibri"/>
+          <w:sz w:val="22"/>
+          <w:szCs w:val="22"/>
+        </w:rPr>
+        <w:t>Skin temperature</w:t>
+      </w:r>
+    </w:p>
+    <w:p>
+      <w:pPr>
+        <w:pStyle w:val="NormalWeb"/>
+        <w:spacing w:before="0" w:beforeAutospacing="0" w:after="0" w:afterAutospacing="0"/>
+        <w:rPr>
+          <w:rFonts w:ascii="Calibri" w:hAnsi="Calibri" w:cs="Calibri"/>
+          <w:sz w:val="22"/>
+          <w:szCs w:val="22"/>
+        </w:rPr>
+      </w:pPr>
+    </w:p>
+    <w:p>
+      <w:pPr>
+        <w:pStyle w:val="NormalWeb"/>
+        <w:spacing w:before="0" w:beforeAutospacing="0" w:after="0" w:afterAutospacing="0"/>
+        <w:rPr>
+          <w:rFonts w:ascii="Calibri" w:hAnsi="Calibri" w:cs="Calibri"/>
+          <w:sz w:val="22"/>
+          <w:szCs w:val="22"/>
+        </w:rPr>
+      </w:pPr>
+      <w:r>
+        <w:rPr>
+          <w:rFonts w:ascii="Calibri" w:hAnsi="Calibri" w:cs="Calibri"/>
+          <w:sz w:val="22"/>
+          <w:szCs w:val="22"/>
+        </w:rPr>
+        <w:t> </w:t>
+      </w:r>
+    </w:p>
+    <w:p/>
     <w:sectPr>
       <w:pgSz w:w="12240" w:h="15840"/>
       <w:pgMar w:top="1440" w:right="1440" w:bottom="1440" w:left="1440" w:header="720" w:footer="720" w:gutter="0"/>
@@ -139,6 +747,7 @@
     <w:lsdException w:name="HTML Sample" w:semiHidden="1" w:unhideWhenUsed="1"/>
     <w:lsdException w:name="HTML Typewriter" w:semiHidden="1" w:unhideWhenUsed="1"/>
     <w:lsdException w:name="HTML Variable" w:semiHidden="1" w:unhideWhenUsed="1"/>
+    <w:lsdException w:name="Normal Table" w:semiHidden="1" w:unhideWhenUsed="1"/>
     <w:lsdException w:name="annotation subject" w:semiHidden="1" w:unhideWhenUsed="1"/>
     <w:lsdException w:name="No List" w:semiHidden="1" w:unhideWhenUsed="1"/>
     <w:lsdException w:name="Outline List 1" w:semiHidden="1" w:unhideWhenUsed="1"/>
@@ -184,9 +793,11 @@
     <w:lsdException w:name="Table Subtle 1" w:semiHidden="1" w:unhideWhenUsed="1"/>
     <w:lsdException w:name="Table Subtle 2" w:semiHidden="1" w:unhideWhenUsed="1"/>
     <w:lsdException w:name="Table Web 1" w:semiHidden="1" w:unhideWhenUsed="1"/>
+    <w:lsdException w:name="Table Web 2" w:semiHidden="1" w:unhideWhenUsed="1"/>
     <w:lsdException w:name="Table Web 3" w:semiHidden="1" w:unhideWhenUsed="1"/>
     <w:lsdException w:name="Balloon Text" w:semiHidden="1" w:unhideWhenUsed="1"/>
     <w:lsdException w:name="Table Grid" w:uiPriority="39"/>
+    <w:lsdException w:name="Table Theme" w:semiHidden="1" w:unhideWhenUsed="1"/>
     <w:lsdException w:name="Placeholder Text" w:semiHidden="1"/>
     <w:lsdException w:name="No Spacing" w:uiPriority="1" w:qFormat="1"/>
     <w:lsdException w:name="Light Shading" w:uiPriority="60"/>
@@ -439,6 +1050,22 @@
     <w:uiPriority w:val="99"/>
     <w:semiHidden/>
     <w:unhideWhenUsed/>
+  </w:style>
+  <w:style w:type="paragraph" w:styleId="NormalWeb">
+    <w:name w:val="Normal (Web)"/>
+    <w:basedOn w:val="Normal"/>
+    <w:uiPriority w:val="99"/>
+    <w:semiHidden/>
+    <w:unhideWhenUsed/>
+    <w:rsid w:val="00E03CAC"/>
+    <w:pPr>
+      <w:spacing w:before="100" w:beforeAutospacing="1" w:after="100" w:afterAutospacing="1" w:line="240" w:lineRule="auto"/>
+    </w:pPr>
+    <w:rPr>
+      <w:rFonts w:ascii="Times New Roman" w:eastAsia="Times New Roman" w:hAnsi="Times New Roman" w:cs="Times New Roman"/>
+      <w:sz w:val="24"/>
+      <w:szCs w:val="24"/>
+    </w:rPr>
   </w:style>
 </w:styles>
 </file>

</xml_diff>